<commit_message>
docs: Add file with the UML diagram of Student 4
</commit_message>
<xml_diff>
--- a/reports/Student #4/04 - Requirements - Student #4.docx
+++ b/reports/Student #4/04 - Requirements - Student #4.docx
@@ -375,7 +375,7 @@
               <w:sdtPr>
                 <w:rPr>
                   <w:rFonts w:asciiTheme="majorHAnsi" w:hAnsiTheme="majorHAnsi" w:cstheme="majorHAnsi"/>
-                  <w:lang w:val="es-ES"/>
+                  <w:lang w:val="en-US"/>
                 </w:rPr>
                 <w:tag w:val="UVUS02"/>
                 <w:id w:val="1381354132"/>
@@ -389,21 +389,21 @@
                 <w:r>
                   <w:rPr>
                     <w:rFonts w:asciiTheme="majorHAnsi" w:hAnsiTheme="majorHAnsi" w:cstheme="majorHAnsi"/>
-                    <w:lang w:val="es-ES"/>
+                    <w:lang w:val="en-US"/>
                   </w:rPr>
                   <w:t xml:space="preserve"> </w:t>
                 </w:r>
                 <w:r>
                   <w:rPr>
                     <w:rFonts w:asciiTheme="majorHAnsi" w:hAnsiTheme="majorHAnsi" w:cstheme="majorHAnsi"/>
-                    <w:lang w:val="es-ES"/>
+                    <w:lang w:val="en-US"/>
                   </w:rPr>
                   <w:t>NMY0786</w:t>
                 </w:r>
                 <w:r>
                   <w:rPr>
                     <w:rFonts w:asciiTheme="majorHAnsi" w:hAnsiTheme="majorHAnsi" w:cstheme="majorHAnsi"/>
-                    <w:lang w:val="es-ES"/>
+                    <w:lang w:val="en-US"/>
                   </w:rPr>
                   <w:t xml:space="preserve">  </w:t>
                 </w:r>
@@ -443,7 +443,7 @@
               <w:sdtPr>
                 <w:rPr>
                   <w:rFonts w:asciiTheme="majorHAnsi" w:hAnsiTheme="majorHAnsi" w:cstheme="majorHAnsi"/>
-                  <w:lang w:val="es-ES"/>
+                  <w:lang w:val="en-US"/>
                 </w:rPr>
                 <w:tag w:val="Student2"/>
                 <w:id w:val="2044784553"/>
@@ -457,35 +457,35 @@
                 <w:r>
                   <w:rPr>
                     <w:rFonts w:asciiTheme="majorHAnsi" w:hAnsiTheme="majorHAnsi" w:cstheme="majorHAnsi"/>
-                    <w:lang w:val="es-ES"/>
+                    <w:lang w:val="en-US"/>
                   </w:rPr>
                   <w:t xml:space="preserve"> </w:t>
                 </w:r>
                 <w:r>
                   <w:rPr>
                     <w:rFonts w:asciiTheme="majorHAnsi" w:hAnsiTheme="majorHAnsi" w:cstheme="majorHAnsi"/>
-                    <w:lang w:val="es-ES"/>
+                    <w:lang w:val="en-US"/>
                   </w:rPr>
                   <w:t>Aguilar Morcillo</w:t>
                 </w:r>
                 <w:r>
                   <w:rPr>
                     <w:rFonts w:asciiTheme="majorHAnsi" w:hAnsiTheme="majorHAnsi" w:cstheme="majorHAnsi"/>
-                    <w:lang w:val="es-ES"/>
+                    <w:lang w:val="en-US"/>
                   </w:rPr>
                   <w:t xml:space="preserve">, </w:t>
                 </w:r>
                 <w:r>
                   <w:rPr>
                     <w:rFonts w:asciiTheme="majorHAnsi" w:hAnsiTheme="majorHAnsi" w:cstheme="majorHAnsi"/>
-                    <w:lang w:val="es-ES"/>
+                    <w:lang w:val="en-US"/>
                   </w:rPr>
                   <w:t>Marta</w:t>
                 </w:r>
                 <w:r>
                   <w:rPr>
                     <w:rFonts w:asciiTheme="majorHAnsi" w:hAnsiTheme="majorHAnsi" w:cstheme="majorHAnsi"/>
-                    <w:lang w:val="es-ES"/>
+                    <w:lang w:val="en-US"/>
                   </w:rPr>
                   <w:t xml:space="preserve"> </w:t>
                 </w:r>
@@ -1292,7 +1292,13 @@
         </w:sdtPr>
         <w:sdtContent>
           <w:r>
-            <w:t xml:space="preserve">    </w:t>
+            <w:t xml:space="preserve">  </w:t>
+          </w:r>
+          <w:r>
+            <w:t>X</w:t>
+          </w:r>
+          <w:r>
+            <w:t xml:space="preserve">  </w:t>
           </w:r>
         </w:sdtContent>
       </w:sdt>
@@ -1461,7 +1467,13 @@
         </w:sdtPr>
         <w:sdtContent>
           <w:r>
-            <w:t xml:space="preserve">    </w:t>
+            <w:t xml:space="preserve">  </w:t>
+          </w:r>
+          <w:r>
+            <w:t>X</w:t>
+          </w:r>
+          <w:r>
+            <w:t xml:space="preserve">  </w:t>
           </w:r>
         </w:sdtContent>
       </w:sdt>
@@ -1667,7 +1679,13 @@
         </w:sdtPr>
         <w:sdtContent>
           <w:r>
-            <w:t xml:space="preserve">    </w:t>
+            <w:t xml:space="preserve"> </w:t>
+          </w:r>
+          <w:r>
+            <w:t xml:space="preserve"> X</w:t>
+          </w:r>
+          <w:r>
+            <w:t xml:space="preserve">  </w:t>
           </w:r>
         </w:sdtContent>
       </w:sdt>
@@ -1871,7 +1889,13 @@
         </w:sdtPr>
         <w:sdtContent>
           <w:r>
-            <w:t xml:space="preserve">    </w:t>
+            <w:t xml:space="preserve"> </w:t>
+          </w:r>
+          <w:r>
+            <w:t>X</w:t>
+          </w:r>
+          <w:r>
+            <w:t xml:space="preserve">   </w:t>
           </w:r>
         </w:sdtContent>
       </w:sdt>
@@ -1922,7 +1946,13 @@
         </w:sdtPr>
         <w:sdtContent>
           <w:r>
-            <w:t xml:space="preserve">    </w:t>
+            <w:t xml:space="preserve">  </w:t>
+          </w:r>
+          <w:r>
+            <w:t>X</w:t>
+          </w:r>
+          <w:r>
+            <w:t xml:space="preserve">  </w:t>
           </w:r>
         </w:sdtContent>
       </w:sdt>
@@ -3395,6 +3425,9 @@
       </w:pPr>
       <w:sdt>
         <w:sdtPr>
+          <w:rPr>
+            <w:u w:val="single"/>
+          </w:rPr>
           <w:tag w:val="Verdict"/>
           <w:id w:val="55906619"/>
           <w:placeholder>
@@ -3405,7 +3438,22 @@
         </w:sdtPr>
         <w:sdtContent>
           <w:r>
-            <w:t xml:space="preserve">    </w:t>
+            <w:rPr>
+              <w:u w:val="single"/>
+            </w:rPr>
+            <w:t xml:space="preserve">  </w:t>
+          </w:r>
+          <w:r>
+            <w:rPr>
+              <w:u w:val="single"/>
+            </w:rPr>
+            <w:t>X</w:t>
+          </w:r>
+          <w:r>
+            <w:rPr>
+              <w:u w:val="single"/>
+            </w:rPr>
+            <w:t xml:space="preserve">  </w:t>
           </w:r>
         </w:sdtContent>
       </w:sdt>
@@ -10530,6 +10578,7 @@
     <w:rsid w:val="00187F92"/>
     <w:rsid w:val="001942D6"/>
     <w:rsid w:val="001B7228"/>
+    <w:rsid w:val="00205B29"/>
     <w:rsid w:val="00362E40"/>
     <w:rsid w:val="003936CA"/>
     <w:rsid w:val="004C7734"/>
@@ -10551,6 +10600,7 @@
     <w:rsid w:val="00C42E76"/>
     <w:rsid w:val="00C63AB0"/>
     <w:rsid w:val="00C85C89"/>
+    <w:rsid w:val="00CE6EBB"/>
     <w:rsid w:val="00D00085"/>
     <w:rsid w:val="00D04804"/>
     <w:rsid w:val="00D72CB9"/>

</xml_diff>

<commit_message>
docs: Update requirements report of Student 4
</commit_message>
<xml_diff>
--- a/reports/Student #4/04 - Requirements - Student #4.docx
+++ b/reports/Student #4/04 - Requirements - Student #4.docx
@@ -2242,7 +2242,13 @@
         </w:sdtPr>
         <w:sdtContent>
           <w:r>
-            <w:t xml:space="preserve">    </w:t>
+            <w:t xml:space="preserve"> </w:t>
+          </w:r>
+          <w:r>
+            <w:t>X</w:t>
+          </w:r>
+          <w:r>
+            <w:t xml:space="preserve">   </w:t>
           </w:r>
         </w:sdtContent>
       </w:sdt>
@@ -2385,7 +2391,13 @@
         </w:sdtPr>
         <w:sdtContent>
           <w:r>
-            <w:t xml:space="preserve">    </w:t>
+            <w:t xml:space="preserve">  </w:t>
+          </w:r>
+          <w:r>
+            <w:t>X</w:t>
+          </w:r>
+          <w:r>
+            <w:t xml:space="preserve">  </w:t>
           </w:r>
         </w:sdtContent>
       </w:sdt>
@@ -2513,7 +2525,13 @@
         </w:sdtPr>
         <w:sdtContent>
           <w:r>
-            <w:t xml:space="preserve">    </w:t>
+            <w:t xml:space="preserve"> </w:t>
+          </w:r>
+          <w:r>
+            <w:t>X</w:t>
+          </w:r>
+          <w:r>
+            <w:t xml:space="preserve">   </w:t>
           </w:r>
         </w:sdtContent>
       </w:sdt>
@@ -10593,6 +10611,7 @@
     <w:rsid w:val="00205B29"/>
     <w:rsid w:val="00362E40"/>
     <w:rsid w:val="003936CA"/>
+    <w:rsid w:val="004438E4"/>
     <w:rsid w:val="004C7734"/>
     <w:rsid w:val="004D7778"/>
     <w:rsid w:val="004F2A33"/>
@@ -10600,6 +10619,7 @@
     <w:rsid w:val="00635F6F"/>
     <w:rsid w:val="0073694E"/>
     <w:rsid w:val="008B1087"/>
+    <w:rsid w:val="008D3760"/>
     <w:rsid w:val="008D6165"/>
     <w:rsid w:val="00953D97"/>
     <w:rsid w:val="00993521"/>

</xml_diff>

<commit_message>
feat: Add testing report and requirements of student 4
</commit_message>
<xml_diff>
--- a/reports/Student #4/04 - Requirements - Student #4.docx
+++ b/reports/Student #4/04 - Requirements - Student #4.docx
@@ -2616,7 +2616,13 @@
         </w:sdtPr>
         <w:sdtContent>
           <w:r>
-            <w:t xml:space="preserve">    </w:t>
+            <w:t xml:space="preserve">  </w:t>
+          </w:r>
+          <w:r>
+            <w:t>X</w:t>
+          </w:r>
+          <w:r>
+            <w:t xml:space="preserve">  </w:t>
           </w:r>
         </w:sdtContent>
       </w:sdt>
@@ -2741,7 +2747,13 @@
         </w:sdtPr>
         <w:sdtContent>
           <w:r>
-            <w:t xml:space="preserve">    </w:t>
+            <w:t xml:space="preserve">  </w:t>
+          </w:r>
+          <w:r>
+            <w:t>X</w:t>
+          </w:r>
+          <w:r>
+            <w:t xml:space="preserve">  </w:t>
           </w:r>
         </w:sdtContent>
       </w:sdt>
@@ -2792,7 +2804,13 @@
         </w:sdtPr>
         <w:sdtContent>
           <w:r>
-            <w:t xml:space="preserve">    </w:t>
+            <w:t xml:space="preserve">  </w:t>
+          </w:r>
+          <w:r>
+            <w:t>X</w:t>
+          </w:r>
+          <w:r>
+            <w:t xml:space="preserve">  </w:t>
           </w:r>
         </w:sdtContent>
       </w:sdt>
@@ -2828,7 +2846,13 @@
         </w:sdtPr>
         <w:sdtContent>
           <w:r>
-            <w:t xml:space="preserve">    </w:t>
+            <w:t xml:space="preserve"> </w:t>
+          </w:r>
+          <w:r>
+            <w:t>X</w:t>
+          </w:r>
+          <w:r>
+            <w:t xml:space="preserve">   </w:t>
           </w:r>
         </w:sdtContent>
       </w:sdt>
@@ -10637,6 +10661,7 @@
     <w:rsid w:val="00D04804"/>
     <w:rsid w:val="00D72CB9"/>
     <w:rsid w:val="00E25325"/>
+    <w:rsid w:val="00E57AA9"/>
     <w:rsid w:val="00E92EF0"/>
     <w:rsid w:val="00E955A7"/>
     <w:rsid w:val="00EB3154"/>
@@ -10651,6 +10676,7 @@
     <w:rsid w:val="00FD2B7E"/>
     <w:rsid w:val="00FD6EBE"/>
     <w:rsid w:val="00FE6BFD"/>
+    <w:rsid w:val="00FF3D59"/>
   </w:rsids>
   <m:mathPr>
     <m:mathFont m:val="Cambria Math"/>

</xml_diff>